<commit_message>
Changes made to resume.
</commit_message>
<xml_diff>
--- a/assets/Ziccardi_Simon_Resume2020_WD.docx
+++ b/assets/Ziccardi_Simon_Resume2020_WD.docx
@@ -39,49 +39,7 @@
           <w:rFonts w:ascii="Arial" w:eastAsia="Times New Roman" w:hAnsi="Arial" w:cs="Arial"/>
           <w:color w:val="000000"/>
         </w:rPr>
-        <w:t>Phone: (</w:t>
-      </w:r>
-      <w:r>
-        <w:rPr>
-          <w:rFonts w:ascii="Arial" w:eastAsia="Times New Roman" w:hAnsi="Arial" w:cs="Arial"/>
-          <w:color w:val="000000"/>
-        </w:rPr>
-        <w:t>614</w:t>
-      </w:r>
-      <w:r>
-        <w:rPr>
-          <w:rFonts w:ascii="Arial" w:eastAsia="Times New Roman" w:hAnsi="Arial" w:cs="Arial"/>
-          <w:color w:val="000000"/>
-        </w:rPr>
-        <w:t>) 55</w:t>
-      </w:r>
-      <w:r>
-        <w:rPr>
-          <w:rFonts w:ascii="Arial" w:eastAsia="Times New Roman" w:hAnsi="Arial" w:cs="Arial"/>
-          <w:color w:val="000000"/>
-        </w:rPr>
-        <w:t>1</w:t>
-      </w:r>
-      <w:r>
-        <w:rPr>
-          <w:rFonts w:ascii="Arial" w:eastAsia="Times New Roman" w:hAnsi="Arial" w:cs="Arial"/>
-          <w:color w:val="000000"/>
-        </w:rPr>
-        <w:t>-5</w:t>
-      </w:r>
-      <w:r>
-        <w:rPr>
-          <w:rFonts w:ascii="Arial" w:eastAsia="Times New Roman" w:hAnsi="Arial" w:cs="Arial"/>
-          <w:color w:val="000000"/>
-        </w:rPr>
-        <w:t>980</w:t>
-      </w:r>
-      <w:r>
-        <w:rPr>
-          <w:rFonts w:ascii="Arial" w:eastAsia="Times New Roman" w:hAnsi="Arial" w:cs="Arial"/>
-          <w:color w:val="000000"/>
-        </w:rPr>
-        <w:t xml:space="preserve"> | Email: </w:t>
+        <w:t xml:space="preserve">Phone: (614) 551-5980 | Email: </w:t>
       </w:r>
       <w:hyperlink r:id="rId5" w:history="1">
         <w:r>
@@ -97,42 +55,7 @@
           <w:rFonts w:ascii="Arial" w:eastAsia="Times New Roman" w:hAnsi="Arial" w:cs="Arial"/>
           <w:color w:val="000000"/>
         </w:rPr>
-        <w:t xml:space="preserve"> | </w:t>
-      </w:r>
-      <w:r>
-        <w:rPr>
-          <w:rFonts w:ascii="Arial" w:eastAsia="Times New Roman" w:hAnsi="Arial" w:cs="Arial"/>
-          <w:color w:val="000000"/>
-        </w:rPr>
-        <w:t>Columbus</w:t>
-      </w:r>
-      <w:r>
-        <w:rPr>
-          <w:rFonts w:ascii="Arial" w:eastAsia="Times New Roman" w:hAnsi="Arial" w:cs="Arial"/>
-          <w:color w:val="000000"/>
-        </w:rPr>
-        <w:t xml:space="preserve">, </w:t>
-      </w:r>
-      <w:r>
-        <w:rPr>
-          <w:rFonts w:ascii="Arial" w:eastAsia="Times New Roman" w:hAnsi="Arial" w:cs="Arial"/>
-          <w:color w:val="000000"/>
-        </w:rPr>
-        <w:t>OH</w:t>
-      </w:r>
-      <w:r>
-        <w:rPr>
-          <w:rFonts w:ascii="Arial" w:eastAsia="Times New Roman" w:hAnsi="Arial" w:cs="Arial"/>
-          <w:color w:val="000000"/>
-        </w:rPr>
-        <w:t xml:space="preserve">, </w:t>
-      </w:r>
-      <w:r>
-        <w:rPr>
-          <w:rFonts w:ascii="Arial" w:eastAsia="Times New Roman" w:hAnsi="Arial" w:cs="Arial"/>
-          <w:color w:val="000000"/>
-        </w:rPr>
-        <w:t>43204</w:t>
+        <w:t xml:space="preserve"> | Columbus, OH, 43204</w:t>
       </w:r>
     </w:p>
     <w:p>
@@ -150,14 +73,7 @@
           <w:rFonts w:ascii="Arial" w:eastAsia="Times New Roman" w:hAnsi="Arial" w:cs="Arial"/>
           <w:color w:val="000000"/>
         </w:rPr>
-        <w:t>LinkedI</w:t>
-      </w:r>
-      <w:r>
-        <w:rPr>
-          <w:rFonts w:ascii="Arial" w:eastAsia="Times New Roman" w:hAnsi="Arial" w:cs="Arial"/>
-          <w:color w:val="000000"/>
-        </w:rPr>
-        <w:t xml:space="preserve">n: </w:t>
+        <w:t xml:space="preserve">LinkedIn: </w:t>
       </w:r>
       <w:hyperlink r:id="rId6" w:history="1">
         <w:r>
@@ -173,14 +89,7 @@
           <w:rFonts w:ascii="Arial" w:eastAsia="Times New Roman" w:hAnsi="Arial" w:cs="Arial"/>
           <w:color w:val="000000"/>
         </w:rPr>
-        <w:t xml:space="preserve"> </w:t>
-      </w:r>
-      <w:r>
-        <w:rPr>
-          <w:rFonts w:ascii="Arial" w:eastAsia="Times New Roman" w:hAnsi="Arial" w:cs="Arial"/>
-          <w:color w:val="000000"/>
-        </w:rPr>
-        <w:t xml:space="preserve">| Portfolio: </w:t>
+        <w:t xml:space="preserve"> | Portfolio: </w:t>
       </w:r>
       <w:hyperlink r:id="rId7" w:history="1">
         <w:r>
@@ -315,7 +224,7 @@
           <w:rFonts w:ascii="Arial" w:eastAsia="Times New Roman" w:hAnsi="Arial" w:cs="Arial"/>
           <w:color w:val="000000"/>
         </w:rPr>
-        <w:t>JavaScript, CSS3, HTML5</w:t>
+        <w:t>JavaScript, CSS, HTML5</w:t>
       </w:r>
     </w:p>
     <w:p>
@@ -567,15 +476,7 @@
           <w:rFonts w:ascii="Arial" w:eastAsia="Times New Roman" w:hAnsi="Arial" w:cs="Arial"/>
           <w:color w:val="000000"/>
         </w:rPr>
-        <w:t xml:space="preserve">Tools: HTML, CSS, JavaScript, </w:t>
-      </w:r>
-      <w:proofErr w:type="spellStart"/>
-      <w:r>
-        <w:rPr>
-          <w:rFonts w:ascii="Arial" w:eastAsia="Times New Roman" w:hAnsi="Arial" w:cs="Arial"/>
-          <w:color w:val="000000"/>
-        </w:rPr>
-        <w:t>B</w:t>
+        <w:t>Tools: HTML, CSS, JavaScript, B</w:t>
       </w:r>
       <w:r>
         <w:rPr>
@@ -584,29 +485,12 @@
         </w:rPr>
         <w:t>ulma</w:t>
       </w:r>
-      <w:proofErr w:type="spellEnd"/>
-      <w:r>
-        <w:rPr>
-          <w:rFonts w:ascii="Arial" w:eastAsia="Times New Roman" w:hAnsi="Arial" w:cs="Arial"/>
-          <w:color w:val="000000"/>
-        </w:rPr>
-        <w:t xml:space="preserve">, </w:t>
-      </w:r>
-      <w:proofErr w:type="spellStart"/>
-      <w:r>
-        <w:rPr>
-          <w:rFonts w:ascii="Arial" w:eastAsia="Times New Roman" w:hAnsi="Arial" w:cs="Arial"/>
-          <w:color w:val="000000"/>
-        </w:rPr>
-        <w:t>GoogleFonts</w:t>
-      </w:r>
-      <w:proofErr w:type="spellEnd"/>
-      <w:r>
-        <w:rPr>
-          <w:rFonts w:ascii="Arial" w:eastAsia="Times New Roman" w:hAnsi="Arial" w:cs="Arial"/>
-          <w:color w:val="000000"/>
-        </w:rPr>
-        <w:t>,</w:t>
+      <w:r>
+        <w:rPr>
+          <w:rFonts w:ascii="Arial" w:eastAsia="Times New Roman" w:hAnsi="Arial" w:cs="Arial"/>
+          <w:color w:val="000000"/>
+        </w:rPr>
+        <w:t>, GoogleFonts,</w:t>
       </w:r>
       <w:r>
         <w:rPr>
@@ -642,7 +526,6 @@
           <w:szCs w:val="24"/>
         </w:rPr>
       </w:pPr>
-      <w:proofErr w:type="spellStart"/>
       <w:r>
         <w:rPr>
           <w:rFonts w:ascii="Arial" w:eastAsia="Times New Roman" w:hAnsi="Arial" w:cs="Arial"/>
@@ -661,7 +544,6 @@
         </w:rPr>
         <w:t>Dashboard</w:t>
       </w:r>
-      <w:proofErr w:type="spellEnd"/>
       <w:r>
         <w:rPr>
           <w:rFonts w:ascii="Arial" w:eastAsia="Times New Roman" w:hAnsi="Arial" w:cs="Arial"/>
@@ -788,17 +670,8 @@
           <w:rFonts w:ascii="Arial" w:eastAsia="Times New Roman" w:hAnsi="Arial" w:cs="Arial"/>
           <w:color w:val="000000"/>
         </w:rPr>
-        <w:t xml:space="preserve"> </w:t>
-      </w:r>
-      <w:proofErr w:type="spellStart"/>
-      <w:r>
-        <w:rPr>
-          <w:rFonts w:ascii="Arial" w:eastAsia="Times New Roman" w:hAnsi="Arial" w:cs="Arial"/>
-          <w:color w:val="000000"/>
-        </w:rPr>
-        <w:t>OpenWeather</w:t>
-      </w:r>
-      <w:proofErr w:type="spellEnd"/>
+        <w:t xml:space="preserve"> OpenWeather</w:t>
+      </w:r>
       <w:r>
         <w:rPr>
           <w:rFonts w:ascii="Arial" w:eastAsia="Times New Roman" w:hAnsi="Arial" w:cs="Arial"/>
@@ -826,7 +699,6 @@
           <w:szCs w:val="24"/>
         </w:rPr>
       </w:pPr>
-      <w:proofErr w:type="spellStart"/>
       <w:r>
         <w:rPr>
           <w:rFonts w:ascii="Arial" w:eastAsia="Times New Roman" w:hAnsi="Arial" w:cs="Arial"/>
@@ -836,7 +708,6 @@
         </w:rPr>
         <w:t>DayPlanner</w:t>
       </w:r>
-      <w:proofErr w:type="spellEnd"/>
       <w:r>
         <w:rPr>
           <w:rFonts w:ascii="Arial" w:eastAsia="Times New Roman" w:hAnsi="Arial" w:cs="Arial"/>
@@ -1121,27 +992,7 @@
           <w:bCs/>
           <w:color w:val="000000"/>
         </w:rPr>
-        <w:t xml:space="preserve">     Jun - </w:t>
-      </w:r>
-      <w:proofErr w:type="gramStart"/>
-      <w:r>
-        <w:rPr>
-          <w:rFonts w:ascii="Arial" w:eastAsia="Times New Roman" w:hAnsi="Arial" w:cs="Arial"/>
-          <w:b/>
-          <w:bCs/>
-          <w:color w:val="000000"/>
-        </w:rPr>
-        <w:t>Aug,</w:t>
-      </w:r>
-      <w:proofErr w:type="gramEnd"/>
-      <w:r>
-        <w:rPr>
-          <w:rFonts w:ascii="Arial" w:eastAsia="Times New Roman" w:hAnsi="Arial" w:cs="Arial"/>
-          <w:b/>
-          <w:bCs/>
-          <w:color w:val="000000"/>
-        </w:rPr>
-        <w:t xml:space="preserve"> 2019</w:t>
+        <w:t xml:space="preserve">     Jun - Aug, 2019</w:t>
       </w:r>
       <w:r>
         <w:rPr>
@@ -1413,7 +1264,6 @@
         </w:rPr>
         <w:tab/>
       </w:r>
-      <w:proofErr w:type="gramStart"/>
       <w:r>
         <w:rPr>
           <w:rFonts w:ascii="Arial" w:eastAsia="Times New Roman" w:hAnsi="Arial" w:cs="Arial"/>
@@ -1430,17 +1280,7 @@
           <w:bCs/>
           <w:color w:val="000000"/>
         </w:rPr>
-        <w:t xml:space="preserve">  May</w:t>
-      </w:r>
-      <w:proofErr w:type="gramEnd"/>
-      <w:r>
-        <w:rPr>
-          <w:rFonts w:ascii="Arial" w:eastAsia="Times New Roman" w:hAnsi="Arial" w:cs="Arial"/>
-          <w:b/>
-          <w:bCs/>
-          <w:color w:val="000000"/>
-        </w:rPr>
-        <w:t xml:space="preserve"> – Aug, 2018</w:t>
+        <w:t xml:space="preserve">  May – Aug, 2018</w:t>
       </w:r>
     </w:p>
     <w:p>
@@ -1470,7 +1310,6 @@
         </w:rPr>
         <w:tab/>
       </w:r>
-      <w:proofErr w:type="gramStart"/>
       <w:r>
         <w:rPr>
           <w:rFonts w:ascii="Arial" w:eastAsia="Times New Roman" w:hAnsi="Arial" w:cs="Arial"/>
@@ -1490,7 +1329,6 @@
         </w:rPr>
         <w:tab/>
       </w:r>
-      <w:proofErr w:type="gramEnd"/>
       <w:r>
         <w:rPr>
           <w:rFonts w:ascii="Arial" w:eastAsia="Times New Roman" w:hAnsi="Arial" w:cs="Arial"/>

</xml_diff>